<commit_message>
Front end of 3 panels
</commit_message>
<xml_diff>
--- a/Lab 12.docx
+++ b/Lab 12.docx
@@ -831,174 +831,148 @@
           <w:sz w:val="20"/>
           <w:szCs w:val="20"/>
         </w:rPr>
-        <w:t xml:space="preserve"> costs 75 cents. Some people are weird and use multiple toppings on their bagels, and the owners are okay with that. Customers can o</w:t>
-      </w:r>
+        <w:t xml:space="preserve"> costs 75 cents. Some people are weird and use multiple toppings on their bagels, and the owners are okay with that. Customers can order coffee, where regular coffee costs $1.25, decaf coffee also costs $1.25, and cappuccinos are $2.00.</w:t>
+      </w:r>
+    </w:p>
+    <w:p>
+      <w:pPr>
+        <w:spacing w:after="0"/>
+        <w:rPr>
+          <w:rFonts w:ascii="Verdana" w:hAnsi="Verdana"/>
+          <w:sz w:val="20"/>
+          <w:szCs w:val="20"/>
+        </w:rPr>
+      </w:pPr>
+    </w:p>
+    <w:p>
+      <w:pPr>
+        <w:spacing w:after="0"/>
+        <w:rPr>
+          <w:rFonts w:ascii="Verdana" w:hAnsi="Verdana"/>
+          <w:sz w:val="20"/>
+          <w:szCs w:val="20"/>
+        </w:rPr>
+      </w:pPr>
+      <w:r>
+        <w:rPr>
+          <w:rFonts w:ascii="Verdana" w:hAnsi="Verdana"/>
+          <w:sz w:val="20"/>
+          <w:szCs w:val="20"/>
+        </w:rPr>
+        <w:t>Construct a GUI that looks like the one below. After clicking the Calculate button, a window should pop up showing the total price. After clicking Exit, the program should end.</w:t>
+      </w:r>
+    </w:p>
+    <w:p>
+      <w:pPr>
+        <w:spacing w:after="0"/>
+        <w:rPr>
+          <w:rFonts w:ascii="Verdana" w:hAnsi="Verdana"/>
+          <w:sz w:val="20"/>
+          <w:szCs w:val="20"/>
+        </w:rPr>
+      </w:pPr>
+    </w:p>
+    <w:p>
+      <w:pPr>
+        <w:spacing w:after="0"/>
+        <w:rPr>
+          <w:rFonts w:ascii="Verdana" w:hAnsi="Verdana"/>
+          <w:sz w:val="20"/>
+          <w:szCs w:val="20"/>
+        </w:rPr>
+      </w:pPr>
+      <w:r>
+        <w:rPr>
+          <w:rFonts w:ascii="Verdana" w:hAnsi="Verdana"/>
+          <w:sz w:val="20"/>
+          <w:szCs w:val="20"/>
+        </w:rPr>
+        <w:t xml:space="preserve">Hints: This example uses the </w:t>
+      </w:r>
+      <w:proofErr w:type="spellStart"/>
+      <w:r>
+        <w:rPr>
+          <w:rFonts w:ascii="Courier New" w:hAnsi="Courier New" w:cs="Courier New"/>
+          <w:sz w:val="20"/>
+          <w:szCs w:val="20"/>
+        </w:rPr>
+        <w:t>JCheckBox</w:t>
+      </w:r>
+      <w:proofErr w:type="spellEnd"/>
+      <w:r>
+        <w:rPr>
+          <w:rFonts w:ascii="Verdana" w:hAnsi="Verdana"/>
+          <w:sz w:val="20"/>
+          <w:szCs w:val="20"/>
+        </w:rPr>
+        <w:t xml:space="preserve"> class, and the </w:t>
+      </w:r>
+      <w:proofErr w:type="spellStart"/>
+      <w:proofErr w:type="gramStart"/>
+      <w:r>
+        <w:rPr>
+          <w:rFonts w:ascii="Courier New" w:hAnsi="Courier New" w:cs="Courier New"/>
+          <w:sz w:val="20"/>
+          <w:szCs w:val="20"/>
+        </w:rPr>
+        <w:t>createTitledBorder</w:t>
+      </w:r>
+      <w:proofErr w:type="spellEnd"/>
+      <w:r>
+        <w:rPr>
+          <w:rFonts w:ascii="Courier New" w:hAnsi="Courier New" w:cs="Courier New"/>
+          <w:sz w:val="20"/>
+          <w:szCs w:val="20"/>
+        </w:rPr>
+        <w:t>(</w:t>
+      </w:r>
+      <w:proofErr w:type="gramEnd"/>
+      <w:r>
+        <w:rPr>
+          <w:rFonts w:ascii="Courier New" w:hAnsi="Courier New" w:cs="Courier New"/>
+          <w:sz w:val="20"/>
+          <w:szCs w:val="20"/>
+        </w:rPr>
+        <w:t>)</w:t>
+      </w:r>
+      <w:r>
+        <w:rPr>
+          <w:rFonts w:ascii="Verdana" w:hAnsi="Verdana"/>
+          <w:sz w:val="20"/>
+          <w:szCs w:val="20"/>
+        </w:rPr>
+        <w:t xml:space="preserve"> method of </w:t>
+      </w:r>
+      <w:proofErr w:type="spellStart"/>
+      <w:r>
+        <w:rPr>
+          <w:rFonts w:ascii="Courier New" w:hAnsi="Courier New" w:cs="Courier New"/>
+          <w:sz w:val="20"/>
+          <w:szCs w:val="20"/>
+        </w:rPr>
+        <w:t>BorderFactory</w:t>
+      </w:r>
+      <w:proofErr w:type="spellEnd"/>
+      <w:r>
+        <w:rPr>
+          <w:rFonts w:ascii="Verdana" w:hAnsi="Verdana"/>
+          <w:sz w:val="20"/>
+          <w:szCs w:val="20"/>
+        </w:rPr>
+        <w:t>.</w:t>
+      </w:r>
+    </w:p>
+    <w:p>
+      <w:pPr>
+        <w:spacing w:after="0"/>
+        <w:rPr>
+          <w:rFonts w:ascii="Verdana" w:hAnsi="Verdana"/>
+          <w:sz w:val="20"/>
+          <w:szCs w:val="20"/>
+        </w:rPr>
+      </w:pPr>
       <w:bookmarkStart w:id="0" w:name="_GoBack"/>
       <w:bookmarkEnd w:id="0"/>
-      <w:r>
-        <w:rPr>
-          <w:rFonts w:ascii="Verdana" w:hAnsi="Verdana"/>
-          <w:sz w:val="20"/>
-          <w:szCs w:val="20"/>
-        </w:rPr>
-        <w:t xml:space="preserve">rder coffee, where regular coffee costs $1.25, decaf coffee also </w:t>
-      </w:r>
-      <w:proofErr w:type="gramStart"/>
-      <w:r>
-        <w:rPr>
-          <w:rFonts w:ascii="Verdana" w:hAnsi="Verdana"/>
-          <w:sz w:val="20"/>
-          <w:szCs w:val="20"/>
-        </w:rPr>
-        <w:t>costs</w:t>
-      </w:r>
-      <w:proofErr w:type="gramEnd"/>
-      <w:r>
-        <w:rPr>
-          <w:rFonts w:ascii="Verdana" w:hAnsi="Verdana"/>
-          <w:sz w:val="20"/>
-          <w:szCs w:val="20"/>
-        </w:rPr>
-        <w:t xml:space="preserve"> $1.25, and cappuccinos are $2.00.</w:t>
-      </w:r>
-    </w:p>
-    <w:p>
-      <w:pPr>
-        <w:spacing w:after="0"/>
-        <w:rPr>
-          <w:rFonts w:ascii="Verdana" w:hAnsi="Verdana"/>
-          <w:sz w:val="20"/>
-          <w:szCs w:val="20"/>
-        </w:rPr>
-      </w:pPr>
-    </w:p>
-    <w:p>
-      <w:pPr>
-        <w:spacing w:after="0"/>
-        <w:rPr>
-          <w:rFonts w:ascii="Verdana" w:hAnsi="Verdana"/>
-          <w:sz w:val="20"/>
-          <w:szCs w:val="20"/>
-        </w:rPr>
-      </w:pPr>
-      <w:r>
-        <w:rPr>
-          <w:rFonts w:ascii="Verdana" w:hAnsi="Verdana"/>
-          <w:sz w:val="20"/>
-          <w:szCs w:val="20"/>
-        </w:rPr>
-        <w:t>Construct a GUI that looks like the one below. After clicking the Calculate button, a window should pop up showing the total price. After clicking Exit, the program should end.</w:t>
-      </w:r>
-    </w:p>
-    <w:p>
-      <w:pPr>
-        <w:spacing w:after="0"/>
-        <w:rPr>
-          <w:rFonts w:ascii="Verdana" w:hAnsi="Verdana"/>
-          <w:sz w:val="20"/>
-          <w:szCs w:val="20"/>
-        </w:rPr>
-      </w:pPr>
-    </w:p>
-    <w:p>
-      <w:pPr>
-        <w:spacing w:after="0"/>
-        <w:rPr>
-          <w:rFonts w:ascii="Verdana" w:hAnsi="Verdana"/>
-          <w:sz w:val="20"/>
-          <w:szCs w:val="20"/>
-        </w:rPr>
-      </w:pPr>
-      <w:r>
-        <w:rPr>
-          <w:rFonts w:ascii="Verdana" w:hAnsi="Verdana"/>
-          <w:sz w:val="20"/>
-          <w:szCs w:val="20"/>
-        </w:rPr>
-        <w:t xml:space="preserve">Hints: This example uses the </w:t>
-      </w:r>
-      <w:proofErr w:type="spellStart"/>
-      <w:r>
-        <w:rPr>
-          <w:rFonts w:ascii="Courier New" w:hAnsi="Courier New" w:cs="Courier New"/>
-          <w:sz w:val="20"/>
-          <w:szCs w:val="20"/>
-        </w:rPr>
-        <w:t>JCheckBox</w:t>
-      </w:r>
-      <w:proofErr w:type="spellEnd"/>
-      <w:r>
-        <w:rPr>
-          <w:rFonts w:ascii="Verdana" w:hAnsi="Verdana"/>
-          <w:sz w:val="20"/>
-          <w:szCs w:val="20"/>
-        </w:rPr>
-        <w:t xml:space="preserve"> class, and the </w:t>
-      </w:r>
-      <w:proofErr w:type="spellStart"/>
-      <w:proofErr w:type="gramStart"/>
-      <w:r>
-        <w:rPr>
-          <w:rFonts w:ascii="Courier New" w:hAnsi="Courier New" w:cs="Courier New"/>
-          <w:sz w:val="20"/>
-          <w:szCs w:val="20"/>
-        </w:rPr>
-        <w:t>createTitledBorder</w:t>
-      </w:r>
-      <w:proofErr w:type="spellEnd"/>
-      <w:r>
-        <w:rPr>
-          <w:rFonts w:ascii="Courier New" w:hAnsi="Courier New" w:cs="Courier New"/>
-          <w:sz w:val="20"/>
-          <w:szCs w:val="20"/>
-        </w:rPr>
-        <w:t>(</w:t>
-      </w:r>
-      <w:proofErr w:type="gramEnd"/>
-      <w:r>
-        <w:rPr>
-          <w:rFonts w:ascii="Courier New" w:hAnsi="Courier New" w:cs="Courier New"/>
-          <w:sz w:val="20"/>
-          <w:szCs w:val="20"/>
-        </w:rPr>
-        <w:t>)</w:t>
-      </w:r>
-      <w:r>
-        <w:rPr>
-          <w:rFonts w:ascii="Verdana" w:hAnsi="Verdana"/>
-          <w:sz w:val="20"/>
-          <w:szCs w:val="20"/>
-        </w:rPr>
-        <w:t xml:space="preserve"> method of </w:t>
-      </w:r>
-      <w:proofErr w:type="spellStart"/>
-      <w:r>
-        <w:rPr>
-          <w:rFonts w:ascii="Courier New" w:hAnsi="Courier New" w:cs="Courier New"/>
-          <w:sz w:val="20"/>
-          <w:szCs w:val="20"/>
-        </w:rPr>
-        <w:t>BorderFactory</w:t>
-      </w:r>
-      <w:proofErr w:type="spellEnd"/>
-      <w:r>
-        <w:rPr>
-          <w:rFonts w:ascii="Verdana" w:hAnsi="Verdana"/>
-          <w:sz w:val="20"/>
-          <w:szCs w:val="20"/>
-        </w:rPr>
-        <w:t>.</w:t>
-      </w:r>
-    </w:p>
-    <w:p>
-      <w:pPr>
-        <w:spacing w:after="0"/>
-        <w:rPr>
-          <w:rFonts w:ascii="Verdana" w:hAnsi="Verdana"/>
-          <w:sz w:val="20"/>
-          <w:szCs w:val="20"/>
-        </w:rPr>
-      </w:pPr>
     </w:p>
     <w:p>
       <w:pPr>

</xml_diff>

<commit_message>
Add action listener to ButtonGroupPanel buttons and BaglePanel checkboxes
</commit_message>
<xml_diff>
--- a/Lab 12.docx
+++ b/Lab 12.docx
@@ -1,6 +1,6 @@
 
 <file path=word/document.xml><?xml version="1.0" encoding="utf-8"?>
-<w:document xmlns:wpc="http://schemas.microsoft.com/office/word/2010/wordprocessingCanvas" xmlns:cx="http://schemas.microsoft.com/office/drawing/2014/chartex" xmlns:cx1="http://schemas.microsoft.com/office/drawing/2015/9/8/chartex" xmlns:mc="http://schemas.openxmlformats.org/markup-compatibility/2006" xmlns:o="urn:schemas-microsoft-com:office:office" xmlns:r="http://schemas.openxmlformats.org/officeDocument/2006/relationships" xmlns:m="http://schemas.openxmlformats.org/officeDocument/2006/math" xmlns:v="urn:schemas-microsoft-com:vml" xmlns:wp14="http://schemas.microsoft.com/office/word/2010/wordprocessingDrawing" xmlns:wp="http://schemas.openxmlformats.org/drawingml/2006/wordprocessingDrawing" xmlns:w10="urn:schemas-microsoft-com:office:word" xmlns:w="http://schemas.openxmlformats.org/wordprocessingml/2006/main" xmlns:w14="http://schemas.microsoft.com/office/word/2010/wordml" xmlns:w15="http://schemas.microsoft.com/office/word/2012/wordml" xmlns:w16se="http://schemas.microsoft.com/office/word/2015/wordml/symex" xmlns:wpg="http://schemas.microsoft.com/office/word/2010/wordprocessingGroup" xmlns:wpi="http://schemas.microsoft.com/office/word/2010/wordprocessingInk" xmlns:wne="http://schemas.microsoft.com/office/word/2006/wordml" xmlns:wps="http://schemas.microsoft.com/office/word/2010/wordprocessingShape" mc:Ignorable="w14 w15 w16se wp14">
+<w:document xmlns:wpc="http://schemas.microsoft.com/office/word/2010/wordprocessingCanvas" xmlns:cx="http://schemas.microsoft.com/office/drawing/2014/chartex" xmlns:cx1="http://schemas.microsoft.com/office/drawing/2015/9/8/chartex" xmlns:cx2="http://schemas.microsoft.com/office/drawing/2015/10/21/chartex" xmlns:cx3="http://schemas.microsoft.com/office/drawing/2016/5/9/chartex" xmlns:cx4="http://schemas.microsoft.com/office/drawing/2016/5/10/chartex" xmlns:cx5="http://schemas.microsoft.com/office/drawing/2016/5/11/chartex" xmlns:cx6="http://schemas.microsoft.com/office/drawing/2016/5/12/chartex" xmlns:cx7="http://schemas.microsoft.com/office/drawing/2016/5/13/chartex" xmlns:cx8="http://schemas.microsoft.com/office/drawing/2016/5/14/chartex" xmlns:mc="http://schemas.openxmlformats.org/markup-compatibility/2006" xmlns:aink="http://schemas.microsoft.com/office/drawing/2016/ink" xmlns:am3d="http://schemas.microsoft.com/office/drawing/2017/model3d" xmlns:o="urn:schemas-microsoft-com:office:office" xmlns:r="http://schemas.openxmlformats.org/officeDocument/2006/relationships" xmlns:m="http://schemas.openxmlformats.org/officeDocument/2006/math" xmlns:v="urn:schemas-microsoft-com:vml" xmlns:wp14="http://schemas.microsoft.com/office/word/2010/wordprocessingDrawing" xmlns:wp="http://schemas.openxmlformats.org/drawingml/2006/wordprocessingDrawing" xmlns:w10="urn:schemas-microsoft-com:office:word" xmlns:w="http://schemas.openxmlformats.org/wordprocessingml/2006/main" xmlns:w14="http://schemas.microsoft.com/office/word/2010/wordml" xmlns:w15="http://schemas.microsoft.com/office/word/2012/wordml" xmlns:w16cid="http://schemas.microsoft.com/office/word/2016/wordml/cid" xmlns:w16se="http://schemas.microsoft.com/office/word/2015/wordml/symex" xmlns:wpg="http://schemas.microsoft.com/office/word/2010/wordprocessingGroup" xmlns:wpi="http://schemas.microsoft.com/office/word/2010/wordprocessingInk" xmlns:wne="http://schemas.microsoft.com/office/word/2006/wordml" xmlns:wps="http://schemas.microsoft.com/office/word/2010/wordprocessingShape" mc:Ignorable="w14 w15 w16se w16cid wp14">
   <w:body>
     <w:p>
       <w:pPr>
@@ -559,23 +559,13 @@
           <w:szCs w:val="20"/>
         </w:rPr>
       </w:pPr>
-      <w:proofErr w:type="spellStart"/>
-      <w:r>
-        <w:rPr>
-          <w:rFonts w:ascii="Verdana" w:hAnsi="Verdana"/>
-          <w:sz w:val="20"/>
-          <w:szCs w:val="20"/>
-        </w:rPr>
-        <w:t>Southwood</w:t>
-      </w:r>
-      <w:proofErr w:type="spellEnd"/>
-      <w:r>
-        <w:rPr>
-          <w:rFonts w:ascii="Verdana" w:hAnsi="Verdana"/>
-          <w:sz w:val="20"/>
-          <w:szCs w:val="20"/>
-        </w:rPr>
-        <w:t>: $1800 per semester</w:t>
+      <w:r>
+        <w:rPr>
+          <w:rFonts w:ascii="Verdana" w:hAnsi="Verdana"/>
+          <w:sz w:val="20"/>
+          <w:szCs w:val="20"/>
+        </w:rPr>
+        <w:t>Southwood: $1800 per semester</w:t>
       </w:r>
     </w:p>
     <w:p>
@@ -797,25 +787,24 @@
           <w:sz w:val="20"/>
           <w:szCs w:val="20"/>
         </w:rPr>
-        <w:t xml:space="preserve">At a nearby bagel shop, customers have a couple of options. Plain bagels cost $1.25, while </w:t>
-      </w:r>
-      <w:proofErr w:type="gramStart"/>
-      <w:r>
-        <w:rPr>
-          <w:rFonts w:ascii="Verdana" w:hAnsi="Verdana"/>
-          <w:sz w:val="20"/>
-          <w:szCs w:val="20"/>
-        </w:rPr>
-        <w:t>Everything</w:t>
-      </w:r>
-      <w:proofErr w:type="gramEnd"/>
-      <w:r>
-        <w:rPr>
-          <w:rFonts w:ascii="Verdana" w:hAnsi="Verdana"/>
-          <w:sz w:val="20"/>
-          <w:szCs w:val="20"/>
-        </w:rPr>
-        <w:t xml:space="preserve"> bagels cost $1.50. Customers can also select toppings: Cream cheese costs 50 cents, butter costs 25 cents, jelly costs 75 cents, and </w:t>
+        <w:t xml:space="preserve">At a nearby bagel shop, customers have a couple of options. </w:t>
+      </w:r>
+      <w:r>
+        <w:rPr>
+          <w:rFonts w:ascii="Verdana" w:hAnsi="Verdana"/>
+          <w:sz w:val="20"/>
+          <w:szCs w:val="20"/>
+          <w:highlight w:val="yellow"/>
+        </w:rPr>
+        <w:t>Plain bagels cost $1.25, while Everything bagels cost $1.50.</w:t>
+      </w:r>
+      <w:r>
+        <w:rPr>
+          <w:rFonts w:ascii="Verdana" w:hAnsi="Verdana"/>
+          <w:sz w:val="20"/>
+          <w:szCs w:val="20"/>
+        </w:rPr>
+        <w:t xml:space="preserve"> Customers can also select toppings: Cream cheese costs 50 cents, butter costs 25 cents, jelly costs 75 cents, and </w:t>
       </w:r>
       <w:r>
         <w:rPr>
@@ -831,7 +820,17 @@
           <w:sz w:val="20"/>
           <w:szCs w:val="20"/>
         </w:rPr>
-        <w:t xml:space="preserve"> costs 75 cents. Some people are weird and use multiple toppings on their bagels, and the owners are okay with that. Customers can order coffee, where regular coffee costs $1.25, decaf coffee also costs $1.25, and cappuccinos are $2.00.</w:t>
+        <w:t xml:space="preserve"> costs 75 cents. Some people are weird and use multiple toppings on their bagels, and the owners are okay with that. Customers can order c</w:t>
+      </w:r>
+      <w:bookmarkStart w:id="0" w:name="_GoBack"/>
+      <w:bookmarkEnd w:id="0"/>
+      <w:r>
+        <w:rPr>
+          <w:rFonts w:ascii="Verdana" w:hAnsi="Verdana"/>
+          <w:sz w:val="20"/>
+          <w:szCs w:val="20"/>
+        </w:rPr>
+        <w:t>offee, where regular coffee costs $1.25, decaf coffee also costs $1.25, and cappuccinos are $2.00.</w:t>
       </w:r>
     </w:p>
     <w:p>
@@ -971,8 +970,6 @@
           <w:szCs w:val="20"/>
         </w:rPr>
       </w:pPr>
-      <w:bookmarkStart w:id="0" w:name="_GoBack"/>
-      <w:bookmarkEnd w:id="0"/>
     </w:p>
     <w:p>
       <w:pPr>
@@ -993,7 +990,7 @@
         </w:rPr>
         <w:lastRenderedPageBreak/>
         <w:drawing>
-          <wp:inline distT="0" distB="0" distL="0" distR="0">
+          <wp:inline distT="0" distB="0" distL="0" distR="0" wp14:anchorId="64116B39" wp14:editId="0B4B4F8A">
             <wp:extent cx="3296110" cy="2086266"/>
             <wp:effectExtent l="0" t="0" r="0" b="9525"/>
             <wp:docPr id="1" name="Picture 1"/>
@@ -1125,7 +1122,7 @@
 </file>
 
 <file path=word/numbering.xml><?xml version="1.0" encoding="utf-8"?>
-<w:numbering xmlns:wpc="http://schemas.microsoft.com/office/word/2010/wordprocessingCanvas" xmlns:cx="http://schemas.microsoft.com/office/drawing/2014/chartex" xmlns:cx1="http://schemas.microsoft.com/office/drawing/2015/9/8/chartex" xmlns:mc="http://schemas.openxmlformats.org/markup-compatibility/2006" xmlns:o="urn:schemas-microsoft-com:office:office" xmlns:r="http://schemas.openxmlformats.org/officeDocument/2006/relationships" xmlns:m="http://schemas.openxmlformats.org/officeDocument/2006/math" xmlns:v="urn:schemas-microsoft-com:vml" xmlns:wp14="http://schemas.microsoft.com/office/word/2010/wordprocessingDrawing" xmlns:wp="http://schemas.openxmlformats.org/drawingml/2006/wordprocessingDrawing" xmlns:w10="urn:schemas-microsoft-com:office:word" xmlns:w="http://schemas.openxmlformats.org/wordprocessingml/2006/main" xmlns:w14="http://schemas.microsoft.com/office/word/2010/wordml" xmlns:w15="http://schemas.microsoft.com/office/word/2012/wordml" xmlns:w16se="http://schemas.microsoft.com/office/word/2015/wordml/symex" xmlns:wpg="http://schemas.microsoft.com/office/word/2010/wordprocessingGroup" xmlns:wpi="http://schemas.microsoft.com/office/word/2010/wordprocessingInk" xmlns:wne="http://schemas.microsoft.com/office/word/2006/wordml" xmlns:wps="http://schemas.microsoft.com/office/word/2010/wordprocessingShape" mc:Ignorable="w14 w15 w16se wp14">
+<w:numbering xmlns:wpc="http://schemas.microsoft.com/office/word/2010/wordprocessingCanvas" xmlns:cx="http://schemas.microsoft.com/office/drawing/2014/chartex" xmlns:cx1="http://schemas.microsoft.com/office/drawing/2015/9/8/chartex" xmlns:cx2="http://schemas.microsoft.com/office/drawing/2015/10/21/chartex" xmlns:cx3="http://schemas.microsoft.com/office/drawing/2016/5/9/chartex" xmlns:cx4="http://schemas.microsoft.com/office/drawing/2016/5/10/chartex" xmlns:cx5="http://schemas.microsoft.com/office/drawing/2016/5/11/chartex" xmlns:cx6="http://schemas.microsoft.com/office/drawing/2016/5/12/chartex" xmlns:cx7="http://schemas.microsoft.com/office/drawing/2016/5/13/chartex" xmlns:cx8="http://schemas.microsoft.com/office/drawing/2016/5/14/chartex" xmlns:mc="http://schemas.openxmlformats.org/markup-compatibility/2006" xmlns:aink="http://schemas.microsoft.com/office/drawing/2016/ink" xmlns:am3d="http://schemas.microsoft.com/office/drawing/2017/model3d" xmlns:o="urn:schemas-microsoft-com:office:office" xmlns:r="http://schemas.openxmlformats.org/officeDocument/2006/relationships" xmlns:m="http://schemas.openxmlformats.org/officeDocument/2006/math" xmlns:v="urn:schemas-microsoft-com:vml" xmlns:wp14="http://schemas.microsoft.com/office/word/2010/wordprocessingDrawing" xmlns:wp="http://schemas.openxmlformats.org/drawingml/2006/wordprocessingDrawing" xmlns:w10="urn:schemas-microsoft-com:office:word" xmlns:w="http://schemas.openxmlformats.org/wordprocessingml/2006/main" xmlns:w14="http://schemas.microsoft.com/office/word/2010/wordml" xmlns:w15="http://schemas.microsoft.com/office/word/2012/wordml" xmlns:w16cid="http://schemas.microsoft.com/office/word/2016/wordml/cid" xmlns:w16se="http://schemas.microsoft.com/office/word/2015/wordml/symex" xmlns:wpg="http://schemas.microsoft.com/office/word/2010/wordprocessingGroup" xmlns:wpi="http://schemas.microsoft.com/office/word/2010/wordprocessingInk" xmlns:wne="http://schemas.microsoft.com/office/word/2006/wordml" xmlns:wps="http://schemas.microsoft.com/office/word/2010/wordprocessingShape" mc:Ignorable="w14 w15 w16se w16cid wp14">
   <w:abstractNum w:abstractNumId="0" w15:restartNumberingAfterBreak="0">
     <w:nsid w:val="00184340"/>
     <w:multiLevelType w:val="hybridMultilevel"/>
@@ -3491,7 +3488,7 @@
 </file>
 
 <file path=word/styles.xml><?xml version="1.0" encoding="utf-8"?>
-<w:styles xmlns:mc="http://schemas.openxmlformats.org/markup-compatibility/2006" xmlns:r="http://schemas.openxmlformats.org/officeDocument/2006/relationships" xmlns:w="http://schemas.openxmlformats.org/wordprocessingml/2006/main" xmlns:w14="http://schemas.microsoft.com/office/word/2010/wordml" xmlns:w15="http://schemas.microsoft.com/office/word/2012/wordml" xmlns:w16se="http://schemas.microsoft.com/office/word/2015/wordml/symex" mc:Ignorable="w14 w15 w16se">
+<w:styles xmlns:mc="http://schemas.openxmlformats.org/markup-compatibility/2006" xmlns:r="http://schemas.openxmlformats.org/officeDocument/2006/relationships" xmlns:w="http://schemas.openxmlformats.org/wordprocessingml/2006/main" xmlns:w14="http://schemas.microsoft.com/office/word/2010/wordml" xmlns:w15="http://schemas.microsoft.com/office/word/2012/wordml" xmlns:w16cid="http://schemas.microsoft.com/office/word/2016/wordml/cid" xmlns:w16se="http://schemas.microsoft.com/office/word/2015/wordml/symex" mc:Ignorable="w14 w15 w16se w16cid">
   <w:docDefaults>
     <w:rPrDefault>
       <w:rPr>
@@ -3507,7 +3504,7 @@
       </w:pPr>
     </w:pPrDefault>
   </w:docDefaults>
-  <w:latentStyles w:defLockedState="0" w:defUIPriority="99" w:defSemiHidden="0" w:defUnhideWhenUsed="0" w:defQFormat="0" w:count="371">
+  <w:latentStyles w:defLockedState="0" w:defUIPriority="99" w:defSemiHidden="0" w:defUnhideWhenUsed="0" w:defQFormat="0" w:count="376">
     <w:lsdException w:name="Normal" w:uiPriority="0" w:qFormat="1"/>
     <w:lsdException w:name="heading 1" w:uiPriority="9" w:qFormat="1"/>
     <w:lsdException w:name="heading 2" w:semiHidden="1" w:uiPriority="9" w:unhideWhenUsed="1" w:qFormat="1"/>
@@ -3613,7 +3610,6 @@
     <w:lsdException w:name="HTML Sample" w:semiHidden="1" w:unhideWhenUsed="1"/>
     <w:lsdException w:name="HTML Typewriter" w:semiHidden="1" w:unhideWhenUsed="1"/>
     <w:lsdException w:name="HTML Variable" w:semiHidden="1" w:unhideWhenUsed="1"/>
-    <w:lsdException w:name="Normal Table" w:semiHidden="1" w:unhideWhenUsed="1"/>
     <w:lsdException w:name="annotation subject" w:semiHidden="1" w:unhideWhenUsed="1"/>
     <w:lsdException w:name="No List" w:semiHidden="1" w:unhideWhenUsed="1"/>
     <w:lsdException w:name="Outline List 1" w:semiHidden="1" w:unhideWhenUsed="1"/>
@@ -3656,11 +3652,8 @@
     <w:lsdException w:name="Table Contemporary" w:semiHidden="1" w:unhideWhenUsed="1"/>
     <w:lsdException w:name="Table Elegant" w:semiHidden="1" w:unhideWhenUsed="1"/>
     <w:lsdException w:name="Table Professional" w:semiHidden="1" w:unhideWhenUsed="1"/>
-    <w:lsdException w:name="Table Subtle 1" w:semiHidden="1" w:unhideWhenUsed="1"/>
     <w:lsdException w:name="Table Subtle 2" w:semiHidden="1" w:unhideWhenUsed="1"/>
     <w:lsdException w:name="Table Web 1" w:semiHidden="1" w:unhideWhenUsed="1"/>
-    <w:lsdException w:name="Table Web 2" w:semiHidden="1" w:unhideWhenUsed="1"/>
-    <w:lsdException w:name="Table Web 3" w:semiHidden="1" w:unhideWhenUsed="1"/>
     <w:lsdException w:name="Balloon Text" w:semiHidden="1" w:unhideWhenUsed="1"/>
     <w:lsdException w:name="Table Grid" w:uiPriority="59"/>
     <w:lsdException w:name="Table Theme" w:semiHidden="1" w:unhideWhenUsed="1"/>
@@ -3879,6 +3872,11 @@
     <w:lsdException w:name="List Table 5 Dark Accent 6" w:uiPriority="50"/>
     <w:lsdException w:name="List Table 6 Colorful Accent 6" w:uiPriority="51"/>
     <w:lsdException w:name="List Table 7 Colorful Accent 6" w:uiPriority="52"/>
+    <w:lsdException w:name="Mention" w:semiHidden="1" w:unhideWhenUsed="1"/>
+    <w:lsdException w:name="Smart Hyperlink" w:semiHidden="1" w:unhideWhenUsed="1"/>
+    <w:lsdException w:name="Hashtag" w:semiHidden="1" w:unhideWhenUsed="1"/>
+    <w:lsdException w:name="Unresolved Mention" w:semiHidden="1" w:unhideWhenUsed="1"/>
+    <w:lsdException w:name="Smart Link" w:semiHidden="1" w:unhideWhenUsed="1"/>
   </w:latentStyles>
   <w:style w:type="paragraph" w:default="1" w:styleId="Normal">
     <w:name w:val="Normal"/>

</xml_diff>

<commit_message>
Finish front end and javadoc comment
</commit_message>
<xml_diff>
--- a/Lab 12.docx
+++ b/Lab 12.docx
@@ -752,6 +752,8 @@
           <w:szCs w:val="20"/>
         </w:rPr>
       </w:pPr>
+      <w:bookmarkStart w:id="0" w:name="_GoBack"/>
+      <w:bookmarkEnd w:id="0"/>
     </w:p>
     <w:p>
       <w:pPr>
@@ -804,13 +806,23 @@
           <w:sz w:val="20"/>
           <w:szCs w:val="20"/>
         </w:rPr>
-        <w:t xml:space="preserve"> Customers can also select toppings: Cream cheese costs 50 cents, butter costs 25 cents, jelly costs 75 cents, and </w:t>
-      </w:r>
-      <w:r>
-        <w:rPr>
-          <w:rFonts w:ascii="Verdana" w:hAnsi="Verdana"/>
-          <w:sz w:val="20"/>
-          <w:szCs w:val="20"/>
+        <w:t xml:space="preserve"> Customers can also select toppings: </w:t>
+      </w:r>
+      <w:r>
+        <w:rPr>
+          <w:rFonts w:ascii="Verdana" w:hAnsi="Verdana"/>
+          <w:sz w:val="20"/>
+          <w:szCs w:val="20"/>
+          <w:highlight w:val="lightGray"/>
+        </w:rPr>
+        <w:t xml:space="preserve">Cream cheese costs 50 cents, butter costs 25 cents, jelly costs 75 cents, and </w:t>
+      </w:r>
+      <w:r>
+        <w:rPr>
+          <w:rFonts w:ascii="Verdana" w:hAnsi="Verdana"/>
+          <w:sz w:val="20"/>
+          <w:szCs w:val="20"/>
+          <w:highlight w:val="lightGray"/>
         </w:rPr>
         <w:t>jam</w:t>
       </w:r>
@@ -819,18 +831,26 @@
           <w:rFonts w:ascii="Verdana" w:hAnsi="Verdana"/>
           <w:sz w:val="20"/>
           <w:szCs w:val="20"/>
-        </w:rPr>
-        <w:t xml:space="preserve"> costs 75 cents. Some people are weird and use multiple toppings on their bagels, and the owners are okay with that. Customers can order c</w:t>
-      </w:r>
-      <w:bookmarkStart w:id="0" w:name="_GoBack"/>
-      <w:bookmarkEnd w:id="0"/>
-      <w:r>
-        <w:rPr>
-          <w:rFonts w:ascii="Verdana" w:hAnsi="Verdana"/>
-          <w:sz w:val="20"/>
-          <w:szCs w:val="20"/>
-        </w:rPr>
-        <w:t>offee, where regular coffee costs $1.25, decaf coffee also costs $1.25, and cappuccinos are $2.00.</w:t>
+          <w:highlight w:val="lightGray"/>
+        </w:rPr>
+        <w:t xml:space="preserve"> costs 75 cents</w:t>
+      </w:r>
+      <w:r>
+        <w:rPr>
+          <w:rFonts w:ascii="Verdana" w:hAnsi="Verdana"/>
+          <w:sz w:val="20"/>
+          <w:szCs w:val="20"/>
+        </w:rPr>
+        <w:t xml:space="preserve">. Some people are weird and use multiple toppings on their bagels, and the owners are okay with that. </w:t>
+      </w:r>
+      <w:r>
+        <w:rPr>
+          <w:rFonts w:ascii="Verdana" w:hAnsi="Verdana"/>
+          <w:sz w:val="20"/>
+          <w:szCs w:val="20"/>
+          <w:highlight w:val="cyan"/>
+        </w:rPr>
+        <w:t>Customers can order coffee, where regular coffee costs $1.25, decaf coffee also costs $1.25, and cappuccinos are $2.00.</w:t>
       </w:r>
     </w:p>
     <w:p>

</xml_diff>